<commit_message>
This version is only to store this version with UART already implemented but not validated
</commit_message>
<xml_diff>
--- a/CDI_code/Project_Detailed_Explanation.docx
+++ b/CDI_code/Project_Detailed_Explanation.docx
@@ -3514,19 +3514,7 @@
         <w:rPr>
           <w:lang w:val="en-US"/>
         </w:rPr>
-        <w:t xml:space="preserve">To assure unexpected </w:t>
-      </w:r>
-      <w:r>
-        <w:rPr>
-          <w:lang w:val="en-US"/>
-        </w:rPr>
-        <w:t xml:space="preserve">software </w:t>
-      </w:r>
-      <w:r>
-        <w:rPr>
-          <w:lang w:val="en-US"/>
-        </w:rPr>
-        <w:t>behaviors I activated the IWDG</w:t>
+        <w:t>To assure unexpected software behaviors I activated the IWDG</w:t>
       </w:r>
       <w:r>
         <w:rPr>
@@ -3719,8 +3707,41 @@
         </w:rPr>
         <w:t xml:space="preserve"> oscillator, I decided to return to this first solution because when I used PWM to control the oscillator, in high engine speeds the voltage discharger to capacitor was reduced a lot the voltage output, using an only pulse the efficiency was increased…</w:t>
       </w:r>
+    </w:p>
+    <w:p>
+      <w:pPr>
+        <w:rPr>
+          <w:lang w:val="en-US"/>
+        </w:rPr>
+      </w:pPr>
+    </w:p>
+    <w:p>
+      <w:pPr>
+        <w:rPr>
+          <w:lang w:val="en-US"/>
+        </w:rPr>
+      </w:pPr>
+      <w:r>
+        <w:rPr>
+          <w:lang w:val="en-US"/>
+        </w:rPr>
+        <w:t>Boot loader is located in System Memory. It is used to reprogram the Flash memory by using USART1.</w:t>
+      </w:r>
+    </w:p>
+    <w:p>
+      <w:pPr>
+        <w:rPr>
+          <w:lang w:val="en-US"/>
+        </w:rPr>
+      </w:pPr>
       <w:bookmarkStart w:id="0" w:name="_GoBack"/>
       <w:bookmarkEnd w:id="0"/>
+      <w:r>
+        <w:rPr>
+          <w:lang w:val="en-US"/>
+        </w:rPr>
+        <w:t xml:space="preserve"> </w:t>
+      </w:r>
     </w:p>
     <w:sectPr>
       <w:headerReference w:type="even" r:id="rId34"/>

</xml_diff>

<commit_message>
I have performed some basic tests like: plot a graph in real time, check the spark angle advance using the light gun, this version is stable, I didn´t see any problem
</commit_message>
<xml_diff>
--- a/CDI_code/Project_Detailed_Explanation.docx
+++ b/CDI_code/Project_Detailed_Explanation.docx
@@ -1,6 +1,6 @@
 
 <file path=word/document.xml><?xml version="1.0" encoding="utf-8"?>
-<w:document xmlns:wpc="http://schemas.microsoft.com/office/word/2010/wordprocessingCanvas" xmlns:cx="http://schemas.microsoft.com/office/drawing/2014/chartex" xmlns:cx1="http://schemas.microsoft.com/office/drawing/2015/9/8/chartex" xmlns:cx2="http://schemas.microsoft.com/office/drawing/2015/10/21/chartex" xmlns:cx3="http://schemas.microsoft.com/office/drawing/2016/5/9/chartex" xmlns:cx4="http://schemas.microsoft.com/office/drawing/2016/5/10/chartex" xmlns:cx5="http://schemas.microsoft.com/office/drawing/2016/5/11/chartex" xmlns:cx6="http://schemas.microsoft.com/office/drawing/2016/5/12/chartex" xmlns:cx7="http://schemas.microsoft.com/office/drawing/2016/5/13/chartex" xmlns:cx8="http://schemas.microsoft.com/office/drawing/2016/5/14/chartex" xmlns:mc="http://schemas.openxmlformats.org/markup-compatibility/2006" xmlns:aink="http://schemas.microsoft.com/office/drawing/2016/ink" xmlns:am3d="http://schemas.microsoft.com/office/drawing/2017/model3d" xmlns:o="urn:schemas-microsoft-com:office:office" xmlns:r="http://schemas.openxmlformats.org/officeDocument/2006/relationships" xmlns:m="http://schemas.openxmlformats.org/officeDocument/2006/math" xmlns:v="urn:schemas-microsoft-com:vml" xmlns:wp14="http://schemas.microsoft.com/office/word/2010/wordprocessingDrawing" xmlns:wp="http://schemas.openxmlformats.org/drawingml/2006/wordprocessingDrawing" xmlns:w10="urn:schemas-microsoft-com:office:word" xmlns:w="http://schemas.openxmlformats.org/wordprocessingml/2006/main" xmlns:w14="http://schemas.microsoft.com/office/word/2010/wordml" xmlns:w15="http://schemas.microsoft.com/office/word/2012/wordml" xmlns:w16cid="http://schemas.microsoft.com/office/word/2016/wordml/cid" xmlns:w16se="http://schemas.microsoft.com/office/word/2015/wordml/symex" xmlns:wpg="http://schemas.microsoft.com/office/word/2010/wordprocessingGroup" xmlns:wpi="http://schemas.microsoft.com/office/word/2010/wordprocessingInk" xmlns:wne="http://schemas.microsoft.com/office/word/2006/wordml" xmlns:wps="http://schemas.microsoft.com/office/word/2010/wordprocessingShape" mc:Ignorable="w14 w15 w16se w16cid wp14">
+<w:document xmlns:wpc="http://schemas.microsoft.com/office/word/2010/wordprocessingCanvas" xmlns:cx="http://schemas.microsoft.com/office/drawing/2014/chartex" xmlns:cx1="http://schemas.microsoft.com/office/drawing/2015/9/8/chartex" xmlns:cx2="http://schemas.microsoft.com/office/drawing/2015/10/21/chartex" xmlns:cx3="http://schemas.microsoft.com/office/drawing/2016/5/9/chartex" xmlns:cx4="http://schemas.microsoft.com/office/drawing/2016/5/10/chartex" xmlns:cx5="http://schemas.microsoft.com/office/drawing/2016/5/11/chartex" xmlns:cx6="http://schemas.microsoft.com/office/drawing/2016/5/12/chartex" xmlns:cx7="http://schemas.microsoft.com/office/drawing/2016/5/13/chartex" xmlns:cx8="http://schemas.microsoft.com/office/drawing/2016/5/14/chartex" xmlns:mc="http://schemas.openxmlformats.org/markup-compatibility/2006" xmlns:aink="http://schemas.microsoft.com/office/drawing/2016/ink" xmlns:am3d="http://schemas.microsoft.com/office/drawing/2017/model3d" xmlns:o="urn:schemas-microsoft-com:office:office" xmlns:r="http://schemas.openxmlformats.org/officeDocument/2006/relationships" xmlns:m="http://schemas.openxmlformats.org/officeDocument/2006/math" xmlns:v="urn:schemas-microsoft-com:vml" xmlns:wp14="http://schemas.microsoft.com/office/word/2010/wordprocessingDrawing" xmlns:wp="http://schemas.openxmlformats.org/drawingml/2006/wordprocessingDrawing" xmlns:w10="urn:schemas-microsoft-com:office:word" xmlns:w="http://schemas.openxmlformats.org/wordprocessingml/2006/main" xmlns:w14="http://schemas.microsoft.com/office/word/2010/wordml" xmlns:w15="http://schemas.microsoft.com/office/word/2012/wordml" xmlns:w16cex="http://schemas.microsoft.com/office/word/2018/wordml/cex" xmlns:w16cid="http://schemas.microsoft.com/office/word/2016/wordml/cid" xmlns:w16="http://schemas.microsoft.com/office/word/2018/wordml" xmlns:w16se="http://schemas.microsoft.com/office/word/2015/wordml/symex" xmlns:wpg="http://schemas.microsoft.com/office/word/2010/wordprocessingGroup" xmlns:wpi="http://schemas.microsoft.com/office/word/2010/wordprocessingInk" xmlns:wne="http://schemas.microsoft.com/office/word/2006/wordml" xmlns:wps="http://schemas.microsoft.com/office/word/2010/wordprocessingShape" mc:Ignorable="w14 w15 w16se w16cid w16 w16cex wp14">
   <w:body>
     <w:p>
       <w:pPr>
@@ -296,7 +296,19 @@
           <w:lang w:val="en-US"/>
         </w:rPr>
         <w:lastRenderedPageBreak/>
-        <w:t>Explain the use of different diodes (Schottky, TVS, fast recovery)</w:t>
+        <w:t xml:space="preserve">Explain the </w:t>
+      </w:r>
+      <w:r>
+        <w:rPr>
+          <w:lang w:val="en-US"/>
+        </w:rPr>
+        <w:t xml:space="preserve">needs to </w:t>
+      </w:r>
+      <w:r>
+        <w:rPr>
+          <w:lang w:val="en-US"/>
+        </w:rPr>
+        <w:t>use different diodes (Schottky, TVS, fast recovery)</w:t>
       </w:r>
     </w:p>
     <w:p>
@@ -566,7 +578,19 @@
         <w:rPr>
           <w:lang w:val="en-US"/>
         </w:rPr>
-        <w:t xml:space="preserve">based on application notes AN819 from STM about Capacitive Discharge Ignition and I choose to use the second topology available in this document because in my point of view I believe is better I do not generate alternate voltage in secondary ignition coil because this ignition coil there is a common GND and the same GND is connected to </w:t>
+        <w:t xml:space="preserve">based on application notes AN819 from STM about Capacitive Discharge Ignition and I choose to use the second topology available in this document because </w:t>
+      </w:r>
+      <w:r>
+        <w:rPr>
+          <w:lang w:val="en-US"/>
+        </w:rPr>
+        <w:t xml:space="preserve">according </w:t>
+      </w:r>
+      <w:r>
+        <w:rPr>
+          <w:lang w:val="en-US"/>
+        </w:rPr>
+        <w:t xml:space="preserve">my point of view I believe is better I do not generate alternate voltage in secondary ignition coil because this ignition coil there is a common GND and the same GND is connected to </w:t>
       </w:r>
       <w:proofErr w:type="spellStart"/>
       <w:r>
@@ -3572,14 +3596,20 @@
         <w:rPr>
           <w:lang w:val="en-US"/>
         </w:rPr>
-        <w:t xml:space="preserve">set to 20ms to </w:t>
+        <w:t>set to 20ms to re</w:t>
+      </w:r>
+      <w:r>
+        <w:rPr>
+          <w:lang w:val="en-US"/>
+        </w:rPr>
+        <w:t>-</w:t>
       </w:r>
       <w:proofErr w:type="spellStart"/>
       <w:r>
         <w:rPr>
           <w:lang w:val="en-US"/>
         </w:rPr>
-        <w:t>reinit</w:t>
+        <w:t>init</w:t>
       </w:r>
       <w:proofErr w:type="spellEnd"/>
       <w:r>
@@ -3677,34 +3707,20 @@
         <w:rPr>
           <w:lang w:val="en-US"/>
         </w:rPr>
-        <w:t xml:space="preserve">My </w:t>
+        <w:t xml:space="preserve">My latest software version I returned to generate a pulse to control the </w:t>
       </w:r>
       <w:proofErr w:type="spellStart"/>
       <w:r>
         <w:rPr>
           <w:lang w:val="en-US"/>
         </w:rPr>
-        <w:t>lastest</w:t>
+        <w:t>royer</w:t>
       </w:r>
       <w:proofErr w:type="spellEnd"/>
       <w:r>
         <w:rPr>
           <w:lang w:val="en-US"/>
         </w:rPr>
-        <w:t xml:space="preserve"> software version I returned to generate a pulse to control the </w:t>
-      </w:r>
-      <w:proofErr w:type="spellStart"/>
-      <w:r>
-        <w:rPr>
-          <w:lang w:val="en-US"/>
-        </w:rPr>
-        <w:t>royer</w:t>
-      </w:r>
-      <w:proofErr w:type="spellEnd"/>
-      <w:r>
-        <w:rPr>
-          <w:lang w:val="en-US"/>
-        </w:rPr>
         <w:t xml:space="preserve"> oscillator, I decided to return to this first solution because when I used PWM to control the oscillator, in high engine speeds the voltage discharger to capacitor was reduced a lot the voltage output, using an only pulse the efficiency was increased…</w:t>
       </w:r>
     </w:p>
@@ -3734,8 +3750,6 @@
           <w:lang w:val="en-US"/>
         </w:rPr>
       </w:pPr>
-      <w:bookmarkStart w:id="0" w:name="_GoBack"/>
-      <w:bookmarkEnd w:id="0"/>
       <w:r>
         <w:rPr>
           <w:lang w:val="en-US"/>
@@ -3760,7 +3774,7 @@
 </file>
 
 <file path=word/endnotes.xml><?xml version="1.0" encoding="utf-8"?>
-<w:endnotes xmlns:wpc="http://schemas.microsoft.com/office/word/2010/wordprocessingCanvas" xmlns:cx="http://schemas.microsoft.com/office/drawing/2014/chartex" xmlns:cx1="http://schemas.microsoft.com/office/drawing/2015/9/8/chartex" xmlns:cx2="http://schemas.microsoft.com/office/drawing/2015/10/21/chartex" xmlns:cx3="http://schemas.microsoft.com/office/drawing/2016/5/9/chartex" xmlns:cx4="http://schemas.microsoft.com/office/drawing/2016/5/10/chartex" xmlns:cx5="http://schemas.microsoft.com/office/drawing/2016/5/11/chartex" xmlns:cx6="http://schemas.microsoft.com/office/drawing/2016/5/12/chartex" xmlns:cx7="http://schemas.microsoft.com/office/drawing/2016/5/13/chartex" xmlns:cx8="http://schemas.microsoft.com/office/drawing/2016/5/14/chartex" xmlns:mc="http://schemas.openxmlformats.org/markup-compatibility/2006" xmlns:aink="http://schemas.microsoft.com/office/drawing/2016/ink" xmlns:am3d="http://schemas.microsoft.com/office/drawing/2017/model3d" xmlns:o="urn:schemas-microsoft-com:office:office" xmlns:r="http://schemas.openxmlformats.org/officeDocument/2006/relationships" xmlns:m="http://schemas.openxmlformats.org/officeDocument/2006/math" xmlns:v="urn:schemas-microsoft-com:vml" xmlns:wp14="http://schemas.microsoft.com/office/word/2010/wordprocessingDrawing" xmlns:wp="http://schemas.openxmlformats.org/drawingml/2006/wordprocessingDrawing" xmlns:w10="urn:schemas-microsoft-com:office:word" xmlns:w="http://schemas.openxmlformats.org/wordprocessingml/2006/main" xmlns:w14="http://schemas.microsoft.com/office/word/2010/wordml" xmlns:w15="http://schemas.microsoft.com/office/word/2012/wordml" xmlns:w16cid="http://schemas.microsoft.com/office/word/2016/wordml/cid" xmlns:w16se="http://schemas.microsoft.com/office/word/2015/wordml/symex" xmlns:wpg="http://schemas.microsoft.com/office/word/2010/wordprocessingGroup" xmlns:wpi="http://schemas.microsoft.com/office/word/2010/wordprocessingInk" xmlns:wne="http://schemas.microsoft.com/office/word/2006/wordml" xmlns:wps="http://schemas.microsoft.com/office/word/2010/wordprocessingShape" mc:Ignorable="w14 w15 w16se w16cid wp14">
+<w:endnotes xmlns:wpc="http://schemas.microsoft.com/office/word/2010/wordprocessingCanvas" xmlns:cx="http://schemas.microsoft.com/office/drawing/2014/chartex" xmlns:cx1="http://schemas.microsoft.com/office/drawing/2015/9/8/chartex" xmlns:cx2="http://schemas.microsoft.com/office/drawing/2015/10/21/chartex" xmlns:cx3="http://schemas.microsoft.com/office/drawing/2016/5/9/chartex" xmlns:cx4="http://schemas.microsoft.com/office/drawing/2016/5/10/chartex" xmlns:cx5="http://schemas.microsoft.com/office/drawing/2016/5/11/chartex" xmlns:cx6="http://schemas.microsoft.com/office/drawing/2016/5/12/chartex" xmlns:cx7="http://schemas.microsoft.com/office/drawing/2016/5/13/chartex" xmlns:cx8="http://schemas.microsoft.com/office/drawing/2016/5/14/chartex" xmlns:mc="http://schemas.openxmlformats.org/markup-compatibility/2006" xmlns:aink="http://schemas.microsoft.com/office/drawing/2016/ink" xmlns:am3d="http://schemas.microsoft.com/office/drawing/2017/model3d" xmlns:o="urn:schemas-microsoft-com:office:office" xmlns:r="http://schemas.openxmlformats.org/officeDocument/2006/relationships" xmlns:m="http://schemas.openxmlformats.org/officeDocument/2006/math" xmlns:v="urn:schemas-microsoft-com:vml" xmlns:wp14="http://schemas.microsoft.com/office/word/2010/wordprocessingDrawing" xmlns:wp="http://schemas.openxmlformats.org/drawingml/2006/wordprocessingDrawing" xmlns:w10="urn:schemas-microsoft-com:office:word" xmlns:w="http://schemas.openxmlformats.org/wordprocessingml/2006/main" xmlns:w14="http://schemas.microsoft.com/office/word/2010/wordml" xmlns:w15="http://schemas.microsoft.com/office/word/2012/wordml" xmlns:w16cex="http://schemas.microsoft.com/office/word/2018/wordml/cex" xmlns:w16cid="http://schemas.microsoft.com/office/word/2016/wordml/cid" xmlns:w16="http://schemas.microsoft.com/office/word/2018/wordml" xmlns:w16se="http://schemas.microsoft.com/office/word/2015/wordml/symex" xmlns:wpg="http://schemas.microsoft.com/office/word/2010/wordprocessingGroup" xmlns:wpi="http://schemas.microsoft.com/office/word/2010/wordprocessingInk" xmlns:wne="http://schemas.microsoft.com/office/word/2006/wordml" xmlns:wps="http://schemas.microsoft.com/office/word/2010/wordprocessingShape" mc:Ignorable="w14 w15 w16se w16cid w16 w16cex wp14">
   <w:endnote w:type="separator" w:id="-1">
     <w:p>
       <w:pPr>
@@ -3785,7 +3799,7 @@
 </file>
 
 <file path=word/footer1.xml><?xml version="1.0" encoding="utf-8"?>
-<w:ftr xmlns:wpc="http://schemas.microsoft.com/office/word/2010/wordprocessingCanvas" xmlns:cx="http://schemas.microsoft.com/office/drawing/2014/chartex" xmlns:cx1="http://schemas.microsoft.com/office/drawing/2015/9/8/chartex" xmlns:cx2="http://schemas.microsoft.com/office/drawing/2015/10/21/chartex" xmlns:cx3="http://schemas.microsoft.com/office/drawing/2016/5/9/chartex" xmlns:cx4="http://schemas.microsoft.com/office/drawing/2016/5/10/chartex" xmlns:cx5="http://schemas.microsoft.com/office/drawing/2016/5/11/chartex" xmlns:cx6="http://schemas.microsoft.com/office/drawing/2016/5/12/chartex" xmlns:cx7="http://schemas.microsoft.com/office/drawing/2016/5/13/chartex" xmlns:cx8="http://schemas.microsoft.com/office/drawing/2016/5/14/chartex" xmlns:mc="http://schemas.openxmlformats.org/markup-compatibility/2006" xmlns:aink="http://schemas.microsoft.com/office/drawing/2016/ink" xmlns:am3d="http://schemas.microsoft.com/office/drawing/2017/model3d" xmlns:o="urn:schemas-microsoft-com:office:office" xmlns:r="http://schemas.openxmlformats.org/officeDocument/2006/relationships" xmlns:m="http://schemas.openxmlformats.org/officeDocument/2006/math" xmlns:v="urn:schemas-microsoft-com:vml" xmlns:wp14="http://schemas.microsoft.com/office/word/2010/wordprocessingDrawing" xmlns:wp="http://schemas.openxmlformats.org/drawingml/2006/wordprocessingDrawing" xmlns:w10="urn:schemas-microsoft-com:office:word" xmlns:w="http://schemas.openxmlformats.org/wordprocessingml/2006/main" xmlns:w14="http://schemas.microsoft.com/office/word/2010/wordml" xmlns:w15="http://schemas.microsoft.com/office/word/2012/wordml" xmlns:w16cid="http://schemas.microsoft.com/office/word/2016/wordml/cid" xmlns:w16se="http://schemas.microsoft.com/office/word/2015/wordml/symex" xmlns:wpg="http://schemas.microsoft.com/office/word/2010/wordprocessingGroup" xmlns:wpi="http://schemas.microsoft.com/office/word/2010/wordprocessingInk" xmlns:wne="http://schemas.microsoft.com/office/word/2006/wordml" xmlns:wps="http://schemas.microsoft.com/office/word/2010/wordprocessingShape" mc:Ignorable="w14 w15 w16se w16cid wp14">
+<w:ftr xmlns:wpc="http://schemas.microsoft.com/office/word/2010/wordprocessingCanvas" xmlns:cx="http://schemas.microsoft.com/office/drawing/2014/chartex" xmlns:cx1="http://schemas.microsoft.com/office/drawing/2015/9/8/chartex" xmlns:cx2="http://schemas.microsoft.com/office/drawing/2015/10/21/chartex" xmlns:cx3="http://schemas.microsoft.com/office/drawing/2016/5/9/chartex" xmlns:cx4="http://schemas.microsoft.com/office/drawing/2016/5/10/chartex" xmlns:cx5="http://schemas.microsoft.com/office/drawing/2016/5/11/chartex" xmlns:cx6="http://schemas.microsoft.com/office/drawing/2016/5/12/chartex" xmlns:cx7="http://schemas.microsoft.com/office/drawing/2016/5/13/chartex" xmlns:cx8="http://schemas.microsoft.com/office/drawing/2016/5/14/chartex" xmlns:mc="http://schemas.openxmlformats.org/markup-compatibility/2006" xmlns:aink="http://schemas.microsoft.com/office/drawing/2016/ink" xmlns:am3d="http://schemas.microsoft.com/office/drawing/2017/model3d" xmlns:o="urn:schemas-microsoft-com:office:office" xmlns:r="http://schemas.openxmlformats.org/officeDocument/2006/relationships" xmlns:m="http://schemas.openxmlformats.org/officeDocument/2006/math" xmlns:v="urn:schemas-microsoft-com:vml" xmlns:wp14="http://schemas.microsoft.com/office/word/2010/wordprocessingDrawing" xmlns:wp="http://schemas.openxmlformats.org/drawingml/2006/wordprocessingDrawing" xmlns:w10="urn:schemas-microsoft-com:office:word" xmlns:w="http://schemas.openxmlformats.org/wordprocessingml/2006/main" xmlns:w14="http://schemas.microsoft.com/office/word/2010/wordml" xmlns:w15="http://schemas.microsoft.com/office/word/2012/wordml" xmlns:w16cex="http://schemas.microsoft.com/office/word/2018/wordml/cex" xmlns:w16cid="http://schemas.microsoft.com/office/word/2016/wordml/cid" xmlns:w16="http://schemas.microsoft.com/office/word/2018/wordml" xmlns:w16se="http://schemas.microsoft.com/office/word/2015/wordml/symex" xmlns:wpg="http://schemas.microsoft.com/office/word/2010/wordprocessingGroup" xmlns:wpi="http://schemas.microsoft.com/office/word/2010/wordprocessingInk" xmlns:wne="http://schemas.microsoft.com/office/word/2006/wordml" xmlns:wps="http://schemas.microsoft.com/office/word/2010/wordprocessingShape" mc:Ignorable="w14 w15 w16se w16cid w16 w16cex wp14">
   <w:p>
     <w:pPr>
       <w:pStyle w:val="Footer"/>
@@ -3795,7 +3809,7 @@
 </file>
 
 <file path=word/footer2.xml><?xml version="1.0" encoding="utf-8"?>
-<w:ftr xmlns:wpc="http://schemas.microsoft.com/office/word/2010/wordprocessingCanvas" xmlns:cx="http://schemas.microsoft.com/office/drawing/2014/chartex" xmlns:cx1="http://schemas.microsoft.com/office/drawing/2015/9/8/chartex" xmlns:cx2="http://schemas.microsoft.com/office/drawing/2015/10/21/chartex" xmlns:cx3="http://schemas.microsoft.com/office/drawing/2016/5/9/chartex" xmlns:cx4="http://schemas.microsoft.com/office/drawing/2016/5/10/chartex" xmlns:cx5="http://schemas.microsoft.com/office/drawing/2016/5/11/chartex" xmlns:cx6="http://schemas.microsoft.com/office/drawing/2016/5/12/chartex" xmlns:cx7="http://schemas.microsoft.com/office/drawing/2016/5/13/chartex" xmlns:cx8="http://schemas.microsoft.com/office/drawing/2016/5/14/chartex" xmlns:mc="http://schemas.openxmlformats.org/markup-compatibility/2006" xmlns:aink="http://schemas.microsoft.com/office/drawing/2016/ink" xmlns:am3d="http://schemas.microsoft.com/office/drawing/2017/model3d" xmlns:o="urn:schemas-microsoft-com:office:office" xmlns:r="http://schemas.openxmlformats.org/officeDocument/2006/relationships" xmlns:m="http://schemas.openxmlformats.org/officeDocument/2006/math" xmlns:v="urn:schemas-microsoft-com:vml" xmlns:wp14="http://schemas.microsoft.com/office/word/2010/wordprocessingDrawing" xmlns:wp="http://schemas.openxmlformats.org/drawingml/2006/wordprocessingDrawing" xmlns:w10="urn:schemas-microsoft-com:office:word" xmlns:w="http://schemas.openxmlformats.org/wordprocessingml/2006/main" xmlns:w14="http://schemas.microsoft.com/office/word/2010/wordml" xmlns:w15="http://schemas.microsoft.com/office/word/2012/wordml" xmlns:w16cid="http://schemas.microsoft.com/office/word/2016/wordml/cid" xmlns:w16se="http://schemas.microsoft.com/office/word/2015/wordml/symex" xmlns:wpg="http://schemas.microsoft.com/office/word/2010/wordprocessingGroup" xmlns:wpi="http://schemas.microsoft.com/office/word/2010/wordprocessingInk" xmlns:wne="http://schemas.microsoft.com/office/word/2006/wordml" xmlns:wps="http://schemas.microsoft.com/office/word/2010/wordprocessingShape" mc:Ignorable="w14 w15 w16se w16cid wp14">
+<w:ftr xmlns:wpc="http://schemas.microsoft.com/office/word/2010/wordprocessingCanvas" xmlns:cx="http://schemas.microsoft.com/office/drawing/2014/chartex" xmlns:cx1="http://schemas.microsoft.com/office/drawing/2015/9/8/chartex" xmlns:cx2="http://schemas.microsoft.com/office/drawing/2015/10/21/chartex" xmlns:cx3="http://schemas.microsoft.com/office/drawing/2016/5/9/chartex" xmlns:cx4="http://schemas.microsoft.com/office/drawing/2016/5/10/chartex" xmlns:cx5="http://schemas.microsoft.com/office/drawing/2016/5/11/chartex" xmlns:cx6="http://schemas.microsoft.com/office/drawing/2016/5/12/chartex" xmlns:cx7="http://schemas.microsoft.com/office/drawing/2016/5/13/chartex" xmlns:cx8="http://schemas.microsoft.com/office/drawing/2016/5/14/chartex" xmlns:mc="http://schemas.openxmlformats.org/markup-compatibility/2006" xmlns:aink="http://schemas.microsoft.com/office/drawing/2016/ink" xmlns:am3d="http://schemas.microsoft.com/office/drawing/2017/model3d" xmlns:o="urn:schemas-microsoft-com:office:office" xmlns:r="http://schemas.openxmlformats.org/officeDocument/2006/relationships" xmlns:m="http://schemas.openxmlformats.org/officeDocument/2006/math" xmlns:v="urn:schemas-microsoft-com:vml" xmlns:wp14="http://schemas.microsoft.com/office/word/2010/wordprocessingDrawing" xmlns:wp="http://schemas.openxmlformats.org/drawingml/2006/wordprocessingDrawing" xmlns:w10="urn:schemas-microsoft-com:office:word" xmlns:w="http://schemas.openxmlformats.org/wordprocessingml/2006/main" xmlns:w14="http://schemas.microsoft.com/office/word/2010/wordml" xmlns:w15="http://schemas.microsoft.com/office/word/2012/wordml" xmlns:w16cex="http://schemas.microsoft.com/office/word/2018/wordml/cex" xmlns:w16cid="http://schemas.microsoft.com/office/word/2016/wordml/cid" xmlns:w16="http://schemas.microsoft.com/office/word/2018/wordml" xmlns:w16se="http://schemas.microsoft.com/office/word/2015/wordml/symex" xmlns:wpg="http://schemas.microsoft.com/office/word/2010/wordprocessingGroup" xmlns:wpi="http://schemas.microsoft.com/office/word/2010/wordprocessingInk" xmlns:wne="http://schemas.microsoft.com/office/word/2006/wordml" xmlns:wps="http://schemas.microsoft.com/office/word/2010/wordprocessingShape" mc:Ignorable="w14 w15 w16se w16cid w16 w16cex wp14">
   <w:p>
     <w:pPr>
       <w:pStyle w:val="Footer"/>
@@ -3805,7 +3819,7 @@
 </file>
 
 <file path=word/footer3.xml><?xml version="1.0" encoding="utf-8"?>
-<w:ftr xmlns:wpc="http://schemas.microsoft.com/office/word/2010/wordprocessingCanvas" xmlns:cx="http://schemas.microsoft.com/office/drawing/2014/chartex" xmlns:cx1="http://schemas.microsoft.com/office/drawing/2015/9/8/chartex" xmlns:cx2="http://schemas.microsoft.com/office/drawing/2015/10/21/chartex" xmlns:cx3="http://schemas.microsoft.com/office/drawing/2016/5/9/chartex" xmlns:cx4="http://schemas.microsoft.com/office/drawing/2016/5/10/chartex" xmlns:cx5="http://schemas.microsoft.com/office/drawing/2016/5/11/chartex" xmlns:cx6="http://schemas.microsoft.com/office/drawing/2016/5/12/chartex" xmlns:cx7="http://schemas.microsoft.com/office/drawing/2016/5/13/chartex" xmlns:cx8="http://schemas.microsoft.com/office/drawing/2016/5/14/chartex" xmlns:mc="http://schemas.openxmlformats.org/markup-compatibility/2006" xmlns:aink="http://schemas.microsoft.com/office/drawing/2016/ink" xmlns:am3d="http://schemas.microsoft.com/office/drawing/2017/model3d" xmlns:o="urn:schemas-microsoft-com:office:office" xmlns:r="http://schemas.openxmlformats.org/officeDocument/2006/relationships" xmlns:m="http://schemas.openxmlformats.org/officeDocument/2006/math" xmlns:v="urn:schemas-microsoft-com:vml" xmlns:wp14="http://schemas.microsoft.com/office/word/2010/wordprocessingDrawing" xmlns:wp="http://schemas.openxmlformats.org/drawingml/2006/wordprocessingDrawing" xmlns:w10="urn:schemas-microsoft-com:office:word" xmlns:w="http://schemas.openxmlformats.org/wordprocessingml/2006/main" xmlns:w14="http://schemas.microsoft.com/office/word/2010/wordml" xmlns:w15="http://schemas.microsoft.com/office/word/2012/wordml" xmlns:w16cid="http://schemas.microsoft.com/office/word/2016/wordml/cid" xmlns:w16se="http://schemas.microsoft.com/office/word/2015/wordml/symex" xmlns:wpg="http://schemas.microsoft.com/office/word/2010/wordprocessingGroup" xmlns:wpi="http://schemas.microsoft.com/office/word/2010/wordprocessingInk" xmlns:wne="http://schemas.microsoft.com/office/word/2006/wordml" xmlns:wps="http://schemas.microsoft.com/office/word/2010/wordprocessingShape" mc:Ignorable="w14 w15 w16se w16cid wp14">
+<w:ftr xmlns:wpc="http://schemas.microsoft.com/office/word/2010/wordprocessingCanvas" xmlns:cx="http://schemas.microsoft.com/office/drawing/2014/chartex" xmlns:cx1="http://schemas.microsoft.com/office/drawing/2015/9/8/chartex" xmlns:cx2="http://schemas.microsoft.com/office/drawing/2015/10/21/chartex" xmlns:cx3="http://schemas.microsoft.com/office/drawing/2016/5/9/chartex" xmlns:cx4="http://schemas.microsoft.com/office/drawing/2016/5/10/chartex" xmlns:cx5="http://schemas.microsoft.com/office/drawing/2016/5/11/chartex" xmlns:cx6="http://schemas.microsoft.com/office/drawing/2016/5/12/chartex" xmlns:cx7="http://schemas.microsoft.com/office/drawing/2016/5/13/chartex" xmlns:cx8="http://schemas.microsoft.com/office/drawing/2016/5/14/chartex" xmlns:mc="http://schemas.openxmlformats.org/markup-compatibility/2006" xmlns:aink="http://schemas.microsoft.com/office/drawing/2016/ink" xmlns:am3d="http://schemas.microsoft.com/office/drawing/2017/model3d" xmlns:o="urn:schemas-microsoft-com:office:office" xmlns:r="http://schemas.openxmlformats.org/officeDocument/2006/relationships" xmlns:m="http://schemas.openxmlformats.org/officeDocument/2006/math" xmlns:v="urn:schemas-microsoft-com:vml" xmlns:wp14="http://schemas.microsoft.com/office/word/2010/wordprocessingDrawing" xmlns:wp="http://schemas.openxmlformats.org/drawingml/2006/wordprocessingDrawing" xmlns:w10="urn:schemas-microsoft-com:office:word" xmlns:w="http://schemas.openxmlformats.org/wordprocessingml/2006/main" xmlns:w14="http://schemas.microsoft.com/office/word/2010/wordml" xmlns:w15="http://schemas.microsoft.com/office/word/2012/wordml" xmlns:w16cex="http://schemas.microsoft.com/office/word/2018/wordml/cex" xmlns:w16cid="http://schemas.microsoft.com/office/word/2016/wordml/cid" xmlns:w16="http://schemas.microsoft.com/office/word/2018/wordml" xmlns:w16se="http://schemas.microsoft.com/office/word/2015/wordml/symex" xmlns:wpg="http://schemas.microsoft.com/office/word/2010/wordprocessingGroup" xmlns:wpi="http://schemas.microsoft.com/office/word/2010/wordprocessingInk" xmlns:wne="http://schemas.microsoft.com/office/word/2006/wordml" xmlns:wps="http://schemas.microsoft.com/office/word/2010/wordprocessingShape" mc:Ignorable="w14 w15 w16se w16cid w16 w16cex wp14">
   <w:p>
     <w:pPr>
       <w:pStyle w:val="Footer"/>
@@ -3815,7 +3829,7 @@
 </file>
 
 <file path=word/footnotes.xml><?xml version="1.0" encoding="utf-8"?>
-<w:footnotes xmlns:wpc="http://schemas.microsoft.com/office/word/2010/wordprocessingCanvas" xmlns:cx="http://schemas.microsoft.com/office/drawing/2014/chartex" xmlns:cx1="http://schemas.microsoft.com/office/drawing/2015/9/8/chartex" xmlns:cx2="http://schemas.microsoft.com/office/drawing/2015/10/21/chartex" xmlns:cx3="http://schemas.microsoft.com/office/drawing/2016/5/9/chartex" xmlns:cx4="http://schemas.microsoft.com/office/drawing/2016/5/10/chartex" xmlns:cx5="http://schemas.microsoft.com/office/drawing/2016/5/11/chartex" xmlns:cx6="http://schemas.microsoft.com/office/drawing/2016/5/12/chartex" xmlns:cx7="http://schemas.microsoft.com/office/drawing/2016/5/13/chartex" xmlns:cx8="http://schemas.microsoft.com/office/drawing/2016/5/14/chartex" xmlns:mc="http://schemas.openxmlformats.org/markup-compatibility/2006" xmlns:aink="http://schemas.microsoft.com/office/drawing/2016/ink" xmlns:am3d="http://schemas.microsoft.com/office/drawing/2017/model3d" xmlns:o="urn:schemas-microsoft-com:office:office" xmlns:r="http://schemas.openxmlformats.org/officeDocument/2006/relationships" xmlns:m="http://schemas.openxmlformats.org/officeDocument/2006/math" xmlns:v="urn:schemas-microsoft-com:vml" xmlns:wp14="http://schemas.microsoft.com/office/word/2010/wordprocessingDrawing" xmlns:wp="http://schemas.openxmlformats.org/drawingml/2006/wordprocessingDrawing" xmlns:w10="urn:schemas-microsoft-com:office:word" xmlns:w="http://schemas.openxmlformats.org/wordprocessingml/2006/main" xmlns:w14="http://schemas.microsoft.com/office/word/2010/wordml" xmlns:w15="http://schemas.microsoft.com/office/word/2012/wordml" xmlns:w16cid="http://schemas.microsoft.com/office/word/2016/wordml/cid" xmlns:w16se="http://schemas.microsoft.com/office/word/2015/wordml/symex" xmlns:wpg="http://schemas.microsoft.com/office/word/2010/wordprocessingGroup" xmlns:wpi="http://schemas.microsoft.com/office/word/2010/wordprocessingInk" xmlns:wne="http://schemas.microsoft.com/office/word/2006/wordml" xmlns:wps="http://schemas.microsoft.com/office/word/2010/wordprocessingShape" mc:Ignorable="w14 w15 w16se w16cid wp14">
+<w:footnotes xmlns:wpc="http://schemas.microsoft.com/office/word/2010/wordprocessingCanvas" xmlns:cx="http://schemas.microsoft.com/office/drawing/2014/chartex" xmlns:cx1="http://schemas.microsoft.com/office/drawing/2015/9/8/chartex" xmlns:cx2="http://schemas.microsoft.com/office/drawing/2015/10/21/chartex" xmlns:cx3="http://schemas.microsoft.com/office/drawing/2016/5/9/chartex" xmlns:cx4="http://schemas.microsoft.com/office/drawing/2016/5/10/chartex" xmlns:cx5="http://schemas.microsoft.com/office/drawing/2016/5/11/chartex" xmlns:cx6="http://schemas.microsoft.com/office/drawing/2016/5/12/chartex" xmlns:cx7="http://schemas.microsoft.com/office/drawing/2016/5/13/chartex" xmlns:cx8="http://schemas.microsoft.com/office/drawing/2016/5/14/chartex" xmlns:mc="http://schemas.openxmlformats.org/markup-compatibility/2006" xmlns:aink="http://schemas.microsoft.com/office/drawing/2016/ink" xmlns:am3d="http://schemas.microsoft.com/office/drawing/2017/model3d" xmlns:o="urn:schemas-microsoft-com:office:office" xmlns:r="http://schemas.openxmlformats.org/officeDocument/2006/relationships" xmlns:m="http://schemas.openxmlformats.org/officeDocument/2006/math" xmlns:v="urn:schemas-microsoft-com:vml" xmlns:wp14="http://schemas.microsoft.com/office/word/2010/wordprocessingDrawing" xmlns:wp="http://schemas.openxmlformats.org/drawingml/2006/wordprocessingDrawing" xmlns:w10="urn:schemas-microsoft-com:office:word" xmlns:w="http://schemas.openxmlformats.org/wordprocessingml/2006/main" xmlns:w14="http://schemas.microsoft.com/office/word/2010/wordml" xmlns:w15="http://schemas.microsoft.com/office/word/2012/wordml" xmlns:w16cex="http://schemas.microsoft.com/office/word/2018/wordml/cex" xmlns:w16cid="http://schemas.microsoft.com/office/word/2016/wordml/cid" xmlns:w16="http://schemas.microsoft.com/office/word/2018/wordml" xmlns:w16se="http://schemas.microsoft.com/office/word/2015/wordml/symex" xmlns:wpg="http://schemas.microsoft.com/office/word/2010/wordprocessingGroup" xmlns:wpi="http://schemas.microsoft.com/office/word/2010/wordprocessingInk" xmlns:wne="http://schemas.microsoft.com/office/word/2006/wordml" xmlns:wps="http://schemas.microsoft.com/office/word/2010/wordprocessingShape" mc:Ignorable="w14 w15 w16se w16cid w16 w16cex wp14">
   <w:footnote w:type="separator" w:id="-1">
     <w:p>
       <w:pPr>
@@ -3840,7 +3854,7 @@
 </file>
 
 <file path=word/header1.xml><?xml version="1.0" encoding="utf-8"?>
-<w:hdr xmlns:wpc="http://schemas.microsoft.com/office/word/2010/wordprocessingCanvas" xmlns:cx="http://schemas.microsoft.com/office/drawing/2014/chartex" xmlns:cx1="http://schemas.microsoft.com/office/drawing/2015/9/8/chartex" xmlns:cx2="http://schemas.microsoft.com/office/drawing/2015/10/21/chartex" xmlns:cx3="http://schemas.microsoft.com/office/drawing/2016/5/9/chartex" xmlns:cx4="http://schemas.microsoft.com/office/drawing/2016/5/10/chartex" xmlns:cx5="http://schemas.microsoft.com/office/drawing/2016/5/11/chartex" xmlns:cx6="http://schemas.microsoft.com/office/drawing/2016/5/12/chartex" xmlns:cx7="http://schemas.microsoft.com/office/drawing/2016/5/13/chartex" xmlns:cx8="http://schemas.microsoft.com/office/drawing/2016/5/14/chartex" xmlns:mc="http://schemas.openxmlformats.org/markup-compatibility/2006" xmlns:aink="http://schemas.microsoft.com/office/drawing/2016/ink" xmlns:am3d="http://schemas.microsoft.com/office/drawing/2017/model3d" xmlns:o="urn:schemas-microsoft-com:office:office" xmlns:r="http://schemas.openxmlformats.org/officeDocument/2006/relationships" xmlns:m="http://schemas.openxmlformats.org/officeDocument/2006/math" xmlns:v="urn:schemas-microsoft-com:vml" xmlns:wp14="http://schemas.microsoft.com/office/word/2010/wordprocessingDrawing" xmlns:wp="http://schemas.openxmlformats.org/drawingml/2006/wordprocessingDrawing" xmlns:w10="urn:schemas-microsoft-com:office:word" xmlns:w="http://schemas.openxmlformats.org/wordprocessingml/2006/main" xmlns:w14="http://schemas.microsoft.com/office/word/2010/wordml" xmlns:w15="http://schemas.microsoft.com/office/word/2012/wordml" xmlns:w16cid="http://schemas.microsoft.com/office/word/2016/wordml/cid" xmlns:w16se="http://schemas.microsoft.com/office/word/2015/wordml/symex" xmlns:wpg="http://schemas.microsoft.com/office/word/2010/wordprocessingGroup" xmlns:wpi="http://schemas.microsoft.com/office/word/2010/wordprocessingInk" xmlns:wne="http://schemas.microsoft.com/office/word/2006/wordml" xmlns:wps="http://schemas.microsoft.com/office/word/2010/wordprocessingShape" mc:Ignorable="w14 w15 w16se w16cid wp14">
+<w:hdr xmlns:wpc="http://schemas.microsoft.com/office/word/2010/wordprocessingCanvas" xmlns:cx="http://schemas.microsoft.com/office/drawing/2014/chartex" xmlns:cx1="http://schemas.microsoft.com/office/drawing/2015/9/8/chartex" xmlns:cx2="http://schemas.microsoft.com/office/drawing/2015/10/21/chartex" xmlns:cx3="http://schemas.microsoft.com/office/drawing/2016/5/9/chartex" xmlns:cx4="http://schemas.microsoft.com/office/drawing/2016/5/10/chartex" xmlns:cx5="http://schemas.microsoft.com/office/drawing/2016/5/11/chartex" xmlns:cx6="http://schemas.microsoft.com/office/drawing/2016/5/12/chartex" xmlns:cx7="http://schemas.microsoft.com/office/drawing/2016/5/13/chartex" xmlns:cx8="http://schemas.microsoft.com/office/drawing/2016/5/14/chartex" xmlns:mc="http://schemas.openxmlformats.org/markup-compatibility/2006" xmlns:aink="http://schemas.microsoft.com/office/drawing/2016/ink" xmlns:am3d="http://schemas.microsoft.com/office/drawing/2017/model3d" xmlns:o="urn:schemas-microsoft-com:office:office" xmlns:r="http://schemas.openxmlformats.org/officeDocument/2006/relationships" xmlns:m="http://schemas.openxmlformats.org/officeDocument/2006/math" xmlns:v="urn:schemas-microsoft-com:vml" xmlns:wp14="http://schemas.microsoft.com/office/word/2010/wordprocessingDrawing" xmlns:wp="http://schemas.openxmlformats.org/drawingml/2006/wordprocessingDrawing" xmlns:w10="urn:schemas-microsoft-com:office:word" xmlns:w="http://schemas.openxmlformats.org/wordprocessingml/2006/main" xmlns:w14="http://schemas.microsoft.com/office/word/2010/wordml" xmlns:w15="http://schemas.microsoft.com/office/word/2012/wordml" xmlns:w16cex="http://schemas.microsoft.com/office/word/2018/wordml/cex" xmlns:w16cid="http://schemas.microsoft.com/office/word/2016/wordml/cid" xmlns:w16="http://schemas.microsoft.com/office/word/2018/wordml" xmlns:w16se="http://schemas.microsoft.com/office/word/2015/wordml/symex" xmlns:wpg="http://schemas.microsoft.com/office/word/2010/wordprocessingGroup" xmlns:wpi="http://schemas.microsoft.com/office/word/2010/wordprocessingInk" xmlns:wne="http://schemas.microsoft.com/office/word/2006/wordml" xmlns:wps="http://schemas.microsoft.com/office/word/2010/wordprocessingShape" mc:Ignorable="w14 w15 w16se w16cid w16 w16cex wp14">
   <w:p>
     <w:pPr>
       <w:pStyle w:val="Header"/>
@@ -3850,7 +3864,7 @@
 </file>
 
 <file path=word/header2.xml><?xml version="1.0" encoding="utf-8"?>
-<w:hdr xmlns:wpc="http://schemas.microsoft.com/office/word/2010/wordprocessingCanvas" xmlns:cx="http://schemas.microsoft.com/office/drawing/2014/chartex" xmlns:cx1="http://schemas.microsoft.com/office/drawing/2015/9/8/chartex" xmlns:cx2="http://schemas.microsoft.com/office/drawing/2015/10/21/chartex" xmlns:cx3="http://schemas.microsoft.com/office/drawing/2016/5/9/chartex" xmlns:cx4="http://schemas.microsoft.com/office/drawing/2016/5/10/chartex" xmlns:cx5="http://schemas.microsoft.com/office/drawing/2016/5/11/chartex" xmlns:cx6="http://schemas.microsoft.com/office/drawing/2016/5/12/chartex" xmlns:cx7="http://schemas.microsoft.com/office/drawing/2016/5/13/chartex" xmlns:cx8="http://schemas.microsoft.com/office/drawing/2016/5/14/chartex" xmlns:mc="http://schemas.openxmlformats.org/markup-compatibility/2006" xmlns:aink="http://schemas.microsoft.com/office/drawing/2016/ink" xmlns:am3d="http://schemas.microsoft.com/office/drawing/2017/model3d" xmlns:o="urn:schemas-microsoft-com:office:office" xmlns:r="http://schemas.openxmlformats.org/officeDocument/2006/relationships" xmlns:m="http://schemas.openxmlformats.org/officeDocument/2006/math" xmlns:v="urn:schemas-microsoft-com:vml" xmlns:wp14="http://schemas.microsoft.com/office/word/2010/wordprocessingDrawing" xmlns:wp="http://schemas.openxmlformats.org/drawingml/2006/wordprocessingDrawing" xmlns:w10="urn:schemas-microsoft-com:office:word" xmlns:w="http://schemas.openxmlformats.org/wordprocessingml/2006/main" xmlns:w14="http://schemas.microsoft.com/office/word/2010/wordml" xmlns:w15="http://schemas.microsoft.com/office/word/2012/wordml" xmlns:w16cid="http://schemas.microsoft.com/office/word/2016/wordml/cid" xmlns:w16se="http://schemas.microsoft.com/office/word/2015/wordml/symex" xmlns:wpg="http://schemas.microsoft.com/office/word/2010/wordprocessingGroup" xmlns:wpi="http://schemas.microsoft.com/office/word/2010/wordprocessingInk" xmlns:wne="http://schemas.microsoft.com/office/word/2006/wordml" xmlns:wps="http://schemas.microsoft.com/office/word/2010/wordprocessingShape" mc:Ignorable="w14 w15 w16se w16cid wp14">
+<w:hdr xmlns:wpc="http://schemas.microsoft.com/office/word/2010/wordprocessingCanvas" xmlns:cx="http://schemas.microsoft.com/office/drawing/2014/chartex" xmlns:cx1="http://schemas.microsoft.com/office/drawing/2015/9/8/chartex" xmlns:cx2="http://schemas.microsoft.com/office/drawing/2015/10/21/chartex" xmlns:cx3="http://schemas.microsoft.com/office/drawing/2016/5/9/chartex" xmlns:cx4="http://schemas.microsoft.com/office/drawing/2016/5/10/chartex" xmlns:cx5="http://schemas.microsoft.com/office/drawing/2016/5/11/chartex" xmlns:cx6="http://schemas.microsoft.com/office/drawing/2016/5/12/chartex" xmlns:cx7="http://schemas.microsoft.com/office/drawing/2016/5/13/chartex" xmlns:cx8="http://schemas.microsoft.com/office/drawing/2016/5/14/chartex" xmlns:mc="http://schemas.openxmlformats.org/markup-compatibility/2006" xmlns:aink="http://schemas.microsoft.com/office/drawing/2016/ink" xmlns:am3d="http://schemas.microsoft.com/office/drawing/2017/model3d" xmlns:o="urn:schemas-microsoft-com:office:office" xmlns:r="http://schemas.openxmlformats.org/officeDocument/2006/relationships" xmlns:m="http://schemas.openxmlformats.org/officeDocument/2006/math" xmlns:v="urn:schemas-microsoft-com:vml" xmlns:wp14="http://schemas.microsoft.com/office/word/2010/wordprocessingDrawing" xmlns:wp="http://schemas.openxmlformats.org/drawingml/2006/wordprocessingDrawing" xmlns:w10="urn:schemas-microsoft-com:office:word" xmlns:w="http://schemas.openxmlformats.org/wordprocessingml/2006/main" xmlns:w14="http://schemas.microsoft.com/office/word/2010/wordml" xmlns:w15="http://schemas.microsoft.com/office/word/2012/wordml" xmlns:w16cex="http://schemas.microsoft.com/office/word/2018/wordml/cex" xmlns:w16cid="http://schemas.microsoft.com/office/word/2016/wordml/cid" xmlns:w16="http://schemas.microsoft.com/office/word/2018/wordml" xmlns:w16se="http://schemas.microsoft.com/office/word/2015/wordml/symex" xmlns:wpg="http://schemas.microsoft.com/office/word/2010/wordprocessingGroup" xmlns:wpi="http://schemas.microsoft.com/office/word/2010/wordprocessingInk" xmlns:wne="http://schemas.microsoft.com/office/word/2006/wordml" xmlns:wps="http://schemas.microsoft.com/office/word/2010/wordprocessingShape" mc:Ignorable="w14 w15 w16se w16cid w16 w16cex wp14">
   <w:p>
     <w:pPr>
       <w:pStyle w:val="Header"/>
@@ -3870,7 +3884,7 @@
 </file>
 
 <file path=word/header3.xml><?xml version="1.0" encoding="utf-8"?>
-<w:hdr xmlns:wpc="http://schemas.microsoft.com/office/word/2010/wordprocessingCanvas" xmlns:cx="http://schemas.microsoft.com/office/drawing/2014/chartex" xmlns:cx1="http://schemas.microsoft.com/office/drawing/2015/9/8/chartex" xmlns:cx2="http://schemas.microsoft.com/office/drawing/2015/10/21/chartex" xmlns:cx3="http://schemas.microsoft.com/office/drawing/2016/5/9/chartex" xmlns:cx4="http://schemas.microsoft.com/office/drawing/2016/5/10/chartex" xmlns:cx5="http://schemas.microsoft.com/office/drawing/2016/5/11/chartex" xmlns:cx6="http://schemas.microsoft.com/office/drawing/2016/5/12/chartex" xmlns:cx7="http://schemas.microsoft.com/office/drawing/2016/5/13/chartex" xmlns:cx8="http://schemas.microsoft.com/office/drawing/2016/5/14/chartex" xmlns:mc="http://schemas.openxmlformats.org/markup-compatibility/2006" xmlns:aink="http://schemas.microsoft.com/office/drawing/2016/ink" xmlns:am3d="http://schemas.microsoft.com/office/drawing/2017/model3d" xmlns:o="urn:schemas-microsoft-com:office:office" xmlns:r="http://schemas.openxmlformats.org/officeDocument/2006/relationships" xmlns:m="http://schemas.openxmlformats.org/officeDocument/2006/math" xmlns:v="urn:schemas-microsoft-com:vml" xmlns:wp14="http://schemas.microsoft.com/office/word/2010/wordprocessingDrawing" xmlns:wp="http://schemas.openxmlformats.org/drawingml/2006/wordprocessingDrawing" xmlns:w10="urn:schemas-microsoft-com:office:word" xmlns:w="http://schemas.openxmlformats.org/wordprocessingml/2006/main" xmlns:w14="http://schemas.microsoft.com/office/word/2010/wordml" xmlns:w15="http://schemas.microsoft.com/office/word/2012/wordml" xmlns:w16cid="http://schemas.microsoft.com/office/word/2016/wordml/cid" xmlns:w16se="http://schemas.microsoft.com/office/word/2015/wordml/symex" xmlns:wpg="http://schemas.microsoft.com/office/word/2010/wordprocessingGroup" xmlns:wpi="http://schemas.microsoft.com/office/word/2010/wordprocessingInk" xmlns:wne="http://schemas.microsoft.com/office/word/2006/wordml" xmlns:wps="http://schemas.microsoft.com/office/word/2010/wordprocessingShape" mc:Ignorable="w14 w15 w16se w16cid wp14">
+<w:hdr xmlns:wpc="http://schemas.microsoft.com/office/word/2010/wordprocessingCanvas" xmlns:cx="http://schemas.microsoft.com/office/drawing/2014/chartex" xmlns:cx1="http://schemas.microsoft.com/office/drawing/2015/9/8/chartex" xmlns:cx2="http://schemas.microsoft.com/office/drawing/2015/10/21/chartex" xmlns:cx3="http://schemas.microsoft.com/office/drawing/2016/5/9/chartex" xmlns:cx4="http://schemas.microsoft.com/office/drawing/2016/5/10/chartex" xmlns:cx5="http://schemas.microsoft.com/office/drawing/2016/5/11/chartex" xmlns:cx6="http://schemas.microsoft.com/office/drawing/2016/5/12/chartex" xmlns:cx7="http://schemas.microsoft.com/office/drawing/2016/5/13/chartex" xmlns:cx8="http://schemas.microsoft.com/office/drawing/2016/5/14/chartex" xmlns:mc="http://schemas.openxmlformats.org/markup-compatibility/2006" xmlns:aink="http://schemas.microsoft.com/office/drawing/2016/ink" xmlns:am3d="http://schemas.microsoft.com/office/drawing/2017/model3d" xmlns:o="urn:schemas-microsoft-com:office:office" xmlns:r="http://schemas.openxmlformats.org/officeDocument/2006/relationships" xmlns:m="http://schemas.openxmlformats.org/officeDocument/2006/math" xmlns:v="urn:schemas-microsoft-com:vml" xmlns:wp14="http://schemas.microsoft.com/office/word/2010/wordprocessingDrawing" xmlns:wp="http://schemas.openxmlformats.org/drawingml/2006/wordprocessingDrawing" xmlns:w10="urn:schemas-microsoft-com:office:word" xmlns:w="http://schemas.openxmlformats.org/wordprocessingml/2006/main" xmlns:w14="http://schemas.microsoft.com/office/word/2010/wordml" xmlns:w15="http://schemas.microsoft.com/office/word/2012/wordml" xmlns:w16cex="http://schemas.microsoft.com/office/word/2018/wordml/cex" xmlns:w16cid="http://schemas.microsoft.com/office/word/2016/wordml/cid" xmlns:w16="http://schemas.microsoft.com/office/word/2018/wordml" xmlns:w16se="http://schemas.microsoft.com/office/word/2015/wordml/symex" xmlns:wpg="http://schemas.microsoft.com/office/word/2010/wordprocessingGroup" xmlns:wpi="http://schemas.microsoft.com/office/word/2010/wordprocessingInk" xmlns:wne="http://schemas.microsoft.com/office/word/2006/wordml" xmlns:wps="http://schemas.microsoft.com/office/word/2010/wordprocessingShape" mc:Ignorable="w14 w15 w16se w16cid w16 w16cex wp14">
   <w:p>
     <w:pPr>
       <w:pStyle w:val="Header"/>
@@ -3880,7 +3894,7 @@
 </file>
 
 <file path=word/numbering.xml><?xml version="1.0" encoding="utf-8"?>
-<w:numbering xmlns:wpc="http://schemas.microsoft.com/office/word/2010/wordprocessingCanvas" xmlns:cx="http://schemas.microsoft.com/office/drawing/2014/chartex" xmlns:cx1="http://schemas.microsoft.com/office/drawing/2015/9/8/chartex" xmlns:cx2="http://schemas.microsoft.com/office/drawing/2015/10/21/chartex" xmlns:cx3="http://schemas.microsoft.com/office/drawing/2016/5/9/chartex" xmlns:cx4="http://schemas.microsoft.com/office/drawing/2016/5/10/chartex" xmlns:cx5="http://schemas.microsoft.com/office/drawing/2016/5/11/chartex" xmlns:cx6="http://schemas.microsoft.com/office/drawing/2016/5/12/chartex" xmlns:cx7="http://schemas.microsoft.com/office/drawing/2016/5/13/chartex" xmlns:cx8="http://schemas.microsoft.com/office/drawing/2016/5/14/chartex" xmlns:mc="http://schemas.openxmlformats.org/markup-compatibility/2006" xmlns:aink="http://schemas.microsoft.com/office/drawing/2016/ink" xmlns:am3d="http://schemas.microsoft.com/office/drawing/2017/model3d" xmlns:o="urn:schemas-microsoft-com:office:office" xmlns:r="http://schemas.openxmlformats.org/officeDocument/2006/relationships" xmlns:m="http://schemas.openxmlformats.org/officeDocument/2006/math" xmlns:v="urn:schemas-microsoft-com:vml" xmlns:wp14="http://schemas.microsoft.com/office/word/2010/wordprocessingDrawing" xmlns:wp="http://schemas.openxmlformats.org/drawingml/2006/wordprocessingDrawing" xmlns:w10="urn:schemas-microsoft-com:office:word" xmlns:w="http://schemas.openxmlformats.org/wordprocessingml/2006/main" xmlns:w14="http://schemas.microsoft.com/office/word/2010/wordml" xmlns:w15="http://schemas.microsoft.com/office/word/2012/wordml" xmlns:w16cid="http://schemas.microsoft.com/office/word/2016/wordml/cid" xmlns:w16se="http://schemas.microsoft.com/office/word/2015/wordml/symex" xmlns:wpg="http://schemas.microsoft.com/office/word/2010/wordprocessingGroup" xmlns:wpi="http://schemas.microsoft.com/office/word/2010/wordprocessingInk" xmlns:wne="http://schemas.microsoft.com/office/word/2006/wordml" xmlns:wps="http://schemas.microsoft.com/office/word/2010/wordprocessingShape" mc:Ignorable="w14 w15 w16se w16cid wp14">
+<w:numbering xmlns:wpc="http://schemas.microsoft.com/office/word/2010/wordprocessingCanvas" xmlns:cx="http://schemas.microsoft.com/office/drawing/2014/chartex" xmlns:cx1="http://schemas.microsoft.com/office/drawing/2015/9/8/chartex" xmlns:cx2="http://schemas.microsoft.com/office/drawing/2015/10/21/chartex" xmlns:cx3="http://schemas.microsoft.com/office/drawing/2016/5/9/chartex" xmlns:cx4="http://schemas.microsoft.com/office/drawing/2016/5/10/chartex" xmlns:cx5="http://schemas.microsoft.com/office/drawing/2016/5/11/chartex" xmlns:cx6="http://schemas.microsoft.com/office/drawing/2016/5/12/chartex" xmlns:cx7="http://schemas.microsoft.com/office/drawing/2016/5/13/chartex" xmlns:cx8="http://schemas.microsoft.com/office/drawing/2016/5/14/chartex" xmlns:mc="http://schemas.openxmlformats.org/markup-compatibility/2006" xmlns:aink="http://schemas.microsoft.com/office/drawing/2016/ink" xmlns:am3d="http://schemas.microsoft.com/office/drawing/2017/model3d" xmlns:o="urn:schemas-microsoft-com:office:office" xmlns:r="http://schemas.openxmlformats.org/officeDocument/2006/relationships" xmlns:m="http://schemas.openxmlformats.org/officeDocument/2006/math" xmlns:v="urn:schemas-microsoft-com:vml" xmlns:wp14="http://schemas.microsoft.com/office/word/2010/wordprocessingDrawing" xmlns:wp="http://schemas.openxmlformats.org/drawingml/2006/wordprocessingDrawing" xmlns:w10="urn:schemas-microsoft-com:office:word" xmlns:w="http://schemas.openxmlformats.org/wordprocessingml/2006/main" xmlns:w14="http://schemas.microsoft.com/office/word/2010/wordml" xmlns:w15="http://schemas.microsoft.com/office/word/2012/wordml" xmlns:w16cex="http://schemas.microsoft.com/office/word/2018/wordml/cex" xmlns:w16cid="http://schemas.microsoft.com/office/word/2016/wordml/cid" xmlns:w16="http://schemas.microsoft.com/office/word/2018/wordml" xmlns:w16se="http://schemas.microsoft.com/office/word/2015/wordml/symex" xmlns:wpg="http://schemas.microsoft.com/office/word/2010/wordprocessingGroup" xmlns:wpi="http://schemas.microsoft.com/office/word/2010/wordprocessingInk" xmlns:wne="http://schemas.microsoft.com/office/word/2006/wordml" xmlns:wps="http://schemas.microsoft.com/office/word/2010/wordprocessingShape" mc:Ignorable="w14 w15 w16se w16cid w16 w16cex wp14">
   <w:abstractNum w:abstractNumId="0" w15:restartNumberingAfterBreak="0">
     <w:nsid w:val="0AE6394C"/>
     <w:multiLevelType w:val="hybridMultilevel"/>
@@ -4001,7 +4015,7 @@
 </file>
 
 <file path=word/styles.xml><?xml version="1.0" encoding="utf-8"?>
-<w:styles xmlns:mc="http://schemas.openxmlformats.org/markup-compatibility/2006" xmlns:r="http://schemas.openxmlformats.org/officeDocument/2006/relationships" xmlns:w="http://schemas.openxmlformats.org/wordprocessingml/2006/main" xmlns:w14="http://schemas.microsoft.com/office/word/2010/wordml" xmlns:w15="http://schemas.microsoft.com/office/word/2012/wordml" xmlns:w16cid="http://schemas.microsoft.com/office/word/2016/wordml/cid" xmlns:w16se="http://schemas.microsoft.com/office/word/2015/wordml/symex" mc:Ignorable="w14 w15 w16se w16cid">
+<w:styles xmlns:mc="http://schemas.openxmlformats.org/markup-compatibility/2006" xmlns:r="http://schemas.openxmlformats.org/officeDocument/2006/relationships" xmlns:w="http://schemas.openxmlformats.org/wordprocessingml/2006/main" xmlns:w14="http://schemas.microsoft.com/office/word/2010/wordml" xmlns:w15="http://schemas.microsoft.com/office/word/2012/wordml" xmlns:w16cex="http://schemas.microsoft.com/office/word/2018/wordml/cex" xmlns:w16cid="http://schemas.microsoft.com/office/word/2016/wordml/cid" xmlns:w16="http://schemas.microsoft.com/office/word/2018/wordml" xmlns:w16se="http://schemas.microsoft.com/office/word/2015/wordml/symex" mc:Ignorable="w14 w15 w16se w16cid w16 w16cex">
   <w:docDefaults>
     <w:rPrDefault>
       <w:rPr>
@@ -4017,7 +4031,7 @@
       </w:pPr>
     </w:pPrDefault>
   </w:docDefaults>
-  <w:latentStyles w:defLockedState="0" w:defUIPriority="99" w:defSemiHidden="0" w:defUnhideWhenUsed="0" w:defQFormat="0" w:count="375">
+  <w:latentStyles w:defLockedState="0" w:defUIPriority="99" w:defSemiHidden="0" w:defUnhideWhenUsed="0" w:defQFormat="0" w:count="376">
     <w:lsdException w:name="Normal" w:uiPriority="0" w:qFormat="1"/>
     <w:lsdException w:name="heading 1" w:uiPriority="9" w:qFormat="1"/>
     <w:lsdException w:name="heading 2" w:semiHidden="1" w:uiPriority="9" w:unhideWhenUsed="1" w:qFormat="1"/>
@@ -4123,7 +4137,6 @@
     <w:lsdException w:name="HTML Sample" w:semiHidden="1" w:unhideWhenUsed="1"/>
     <w:lsdException w:name="HTML Typewriter" w:semiHidden="1" w:unhideWhenUsed="1"/>
     <w:lsdException w:name="HTML Variable" w:semiHidden="1" w:unhideWhenUsed="1"/>
-    <w:lsdException w:name="Normal Table" w:semiHidden="1" w:unhideWhenUsed="1"/>
     <w:lsdException w:name="annotation subject" w:semiHidden="1" w:unhideWhenUsed="1"/>
     <w:lsdException w:name="No List" w:semiHidden="1" w:unhideWhenUsed="1"/>
     <w:lsdException w:name="Outline List 1" w:semiHidden="1" w:unhideWhenUsed="1"/>
@@ -4170,10 +4183,8 @@
     <w:lsdException w:name="Table Subtle 2" w:semiHidden="1" w:unhideWhenUsed="1"/>
     <w:lsdException w:name="Table Web 1" w:semiHidden="1" w:unhideWhenUsed="1"/>
     <w:lsdException w:name="Table Web 2" w:semiHidden="1" w:unhideWhenUsed="1"/>
-    <w:lsdException w:name="Table Web 3" w:semiHidden="1" w:unhideWhenUsed="1"/>
     <w:lsdException w:name="Balloon Text" w:semiHidden="1" w:unhideWhenUsed="1"/>
     <w:lsdException w:name="Table Grid" w:uiPriority="39"/>
-    <w:lsdException w:name="Table Theme" w:semiHidden="1" w:unhideWhenUsed="1"/>
     <w:lsdException w:name="Placeholder Text" w:semiHidden="1"/>
     <w:lsdException w:name="No Spacing" w:uiPriority="1" w:qFormat="1"/>
     <w:lsdException w:name="Light Shading" w:uiPriority="60"/>
@@ -4393,6 +4404,7 @@
     <w:lsdException w:name="Smart Hyperlink" w:semiHidden="1" w:unhideWhenUsed="1"/>
     <w:lsdException w:name="Hashtag" w:semiHidden="1" w:unhideWhenUsed="1"/>
     <w:lsdException w:name="Unresolved Mention" w:semiHidden="1" w:unhideWhenUsed="1"/>
+    <w:lsdException w:name="Smart Link" w:semiHidden="1" w:unhideWhenUsed="1"/>
   </w:latentStyles>
   <w:style w:type="paragraph" w:default="1" w:styleId="Normal">
     <w:name w:val="Normal"/>

</xml_diff>